<commit_message>
Minor tweaks to Entropy lab for clarity
</commit_message>
<xml_diff>
--- a/StudentGuideModule2/entropy_is_it_possible/fig7.docx
+++ b/StudentGuideModule2/entropy_is_it_possible/fig7.docx
@@ -23,23 +23,26 @@
       </w:pPr>
       <w:r>
         <w:rPr>
+          <w:rFonts w:ascii="Times New Roman" w:hAnsi="Times New Roman" w:cs="Times New Roman"/>
           <w:noProof/>
+          <w:sz w:val="24"/>
+          <w:szCs w:val="24"/>
         </w:rPr>
         <mc:AlternateContent>
           <mc:Choice Requires="wps">
             <w:drawing>
-              <wp:anchor distT="0" distB="0" distL="114300" distR="114300" simplePos="0" relativeHeight="251697152" behindDoc="0" locked="0" layoutInCell="1" allowOverlap="1" wp14:anchorId="6A7317CE" wp14:editId="5C651F83">
+              <wp:anchor distT="0" distB="0" distL="114300" distR="114300" simplePos="0" relativeHeight="251704320" behindDoc="0" locked="0" layoutInCell="1" allowOverlap="1" wp14:anchorId="605BAF0B" wp14:editId="385723C5">
                 <wp:simplePos x="0" y="0"/>
                 <wp:positionH relativeFrom="column">
-                  <wp:posOffset>133985</wp:posOffset>
+                  <wp:posOffset>3655060</wp:posOffset>
                 </wp:positionH>
                 <wp:positionV relativeFrom="paragraph">
-                  <wp:posOffset>2492375</wp:posOffset>
+                  <wp:posOffset>727710</wp:posOffset>
                 </wp:positionV>
-                <wp:extent cx="1820545" cy="253365"/>
+                <wp:extent cx="1120140" cy="306705"/>
                 <wp:effectExtent l="0" t="0" r="0" b="0"/>
                 <wp:wrapNone/>
-                <wp:docPr id="1" name="Text Box 25"/>
+                <wp:docPr id="18" name="Text Box 25"/>
                 <wp:cNvGraphicFramePr>
                   <a:graphicFrameLocks xmlns:a="http://schemas.openxmlformats.org/drawingml/2006/main"/>
                 </wp:cNvGraphicFramePr>
@@ -52,7 +55,7 @@
                       <wps:spPr bwMode="auto">
                         <a:xfrm>
                           <a:off x="0" y="0"/>
-                          <a:ext cx="1820545" cy="253365"/>
+                          <a:ext cx="1120140" cy="306705"/>
                         </a:xfrm>
                         <a:prstGeom prst="rect">
                           <a:avLst/>
@@ -84,259 +87,55 @@
                       <wps:txbx>
                         <w:txbxContent>
                           <w:p>
-                            <w:pPr>
-                              <w:spacing w:after="0"/>
-                            </w:pPr>
+                            <m:oMath>
+                              <m:sSub>
+                                <m:sSubPr>
+                                  <m:ctrlPr>
+                                    <w:rPr>
+                                      <w:rFonts w:ascii="Cambria Math" w:hAnsi="Cambria Math"/>
+                                      <w:i/>
+                                      <w:vertAlign w:val="subscript"/>
+                                    </w:rPr>
+                                  </m:ctrlPr>
+                                </m:sSubPr>
+                                <m:e>
+                                  <m:r>
+                                    <w:rPr>
+                                      <w:rFonts w:ascii="Cambria Math" w:hAnsi="Cambria Math"/>
+                                      <w:vertAlign w:val="subscript"/>
+                                    </w:rPr>
+                                    <m:t>Q</m:t>
+                                  </m:r>
+                                </m:e>
+                                <m:sub>
+                                  <m:r>
+                                    <w:rPr>
+                                      <w:rFonts w:ascii="Cambria Math" w:hAnsi="Cambria Math"/>
+                                      <w:vertAlign w:val="subscript"/>
+                                    </w:rPr>
+                                    <m:t>H</m:t>
+                                  </m:r>
+                                </m:sub>
+                              </m:sSub>
+                              <m:r>
+                                <w:rPr>
+                                  <w:rFonts w:ascii="Cambria Math" w:eastAsiaTheme="minorEastAsia" w:hAnsi="Cambria Math"/>
+                                  <w:vertAlign w:val="subscript"/>
+                                </w:rPr>
+                                <m:t>=+6000</m:t>
+                              </m:r>
+                            </m:oMath>
+                            <w:r>
+                              <w:rPr>
+                                <w:rFonts w:eastAsiaTheme="minorEastAsia"/>
+                              </w:rPr>
+                              <w:t xml:space="preserve"> </w:t>
+                            </w:r>
                             <w:r>
                               <w:rPr>
                                 <w:rFonts w:ascii="Times New Roman" w:eastAsiaTheme="minorEastAsia" w:hAnsi="Times New Roman" w:cs="Times New Roman"/>
                               </w:rPr>
-                              <w:t>Space heater (or furnace)</w:t>
-                            </w:r>
-                          </w:p>
-                        </w:txbxContent>
-                      </wps:txbx>
-                      <wps:bodyPr rot="0" vert="horz" wrap="square" lIns="91440" tIns="45720" rIns="91440" bIns="45720" anchor="t" anchorCtr="0" upright="1">
-                        <a:noAutofit/>
-                      </wps:bodyPr>
-                    </wps:wsp>
-                  </a:graphicData>
-                </a:graphic>
-                <wp14:sizeRelH relativeFrom="margin">
-                  <wp14:pctWidth>0</wp14:pctWidth>
-                </wp14:sizeRelH>
-                <wp14:sizeRelV relativeFrom="margin">
-                  <wp14:pctHeight>0</wp14:pctHeight>
-                </wp14:sizeRelV>
-              </wp:anchor>
-            </w:drawing>
-          </mc:Choice>
-          <mc:Fallback>
-            <w:pict>
-              <v:shapetype id="_x0000_t202" coordsize="21600,21600" o:spt="202" path="m,l,21600r21600,l21600,xe">
-                <v:stroke joinstyle="miter"/>
-                <v:path gradientshapeok="t" o:connecttype="rect"/>
-              </v:shapetype>
-              <v:shape id="Text Box 25" o:spid="_x0000_s1026" type="#_x0000_t202" style="position:absolute;margin-left:10.55pt;margin-top:196.25pt;width:143.35pt;height:19.95pt;z-index:251697152;visibility:visible;mso-wrap-style:square;mso-width-percent:0;mso-height-percent:0;mso-wrap-distance-left:9pt;mso-wrap-distance-top:0;mso-wrap-distance-right:9pt;mso-wrap-distance-bottom:0;mso-position-horizontal:absolute;mso-position-horizontal-relative:text;mso-position-vertical:absolute;mso-position-vertical-relative:text;mso-width-percent:0;mso-height-percent:0;mso-width-relative:margin;mso-height-relative:margin;v-text-anchor:top" o:gfxdata="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" filled="f" stroked="f">
-                <v:textbox>
-                  <w:txbxContent>
-                    <w:p>
-                      <w:pPr>
-                        <w:spacing w:after="0"/>
-                      </w:pPr>
-                      <w:r>
-                        <w:rPr>
-                          <w:rFonts w:ascii="Times New Roman" w:eastAsiaTheme="minorEastAsia" w:hAnsi="Times New Roman" w:cs="Times New Roman"/>
-                        </w:rPr>
-                        <w:t>Space heater (or furnace)</w:t>
-                      </w:r>
-                    </w:p>
-                  </w:txbxContent>
-                </v:textbox>
-              </v:shape>
-            </w:pict>
-          </mc:Fallback>
-        </mc:AlternateContent>
-      </w:r>
-      <w:r>
-        <w:rPr>
-          <w:noProof/>
-        </w:rPr>
-        <mc:AlternateContent>
-          <mc:Choice Requires="wps">
-            <w:drawing>
-              <wp:anchor distT="0" distB="0" distL="114300" distR="114300" simplePos="0" relativeHeight="251699200" behindDoc="0" locked="0" layoutInCell="1" allowOverlap="1" wp14:anchorId="56E7080D" wp14:editId="782CD1A1">
-                <wp:simplePos x="0" y="0"/>
-                <wp:positionH relativeFrom="column">
-                  <wp:posOffset>2482215</wp:posOffset>
-                </wp:positionH>
-                <wp:positionV relativeFrom="paragraph">
-                  <wp:posOffset>2492946</wp:posOffset>
-                </wp:positionV>
-                <wp:extent cx="937260" cy="253365"/>
-                <wp:effectExtent l="0" t="0" r="0" b="0"/>
-                <wp:wrapNone/>
-                <wp:docPr id="10" name="Text Box 25"/>
-                <wp:cNvGraphicFramePr>
-                  <a:graphicFrameLocks xmlns:a="http://schemas.openxmlformats.org/drawingml/2006/main"/>
-                </wp:cNvGraphicFramePr>
-                <a:graphic xmlns:a="http://schemas.openxmlformats.org/drawingml/2006/main">
-                  <a:graphicData uri="http://schemas.microsoft.com/office/word/2010/wordprocessingShape">
-                    <wps:wsp>
-                      <wps:cNvSpPr txBox="1">
-                        <a:spLocks noChangeArrowheads="1"/>
-                      </wps:cNvSpPr>
-                      <wps:spPr bwMode="auto">
-                        <a:xfrm>
-                          <a:off x="0" y="0"/>
-                          <a:ext cx="937260" cy="253365"/>
-                        </a:xfrm>
-                        <a:prstGeom prst="rect">
-                          <a:avLst/>
-                        </a:prstGeom>
-                        <a:noFill/>
-                        <a:ln>
-                          <a:noFill/>
-                        </a:ln>
-                        <a:extLst>
-                          <a:ext uri="{909E8E84-426E-40DD-AFC4-6F175D3DCCD1}">
-                            <a14:hiddenFill xmlns:a14="http://schemas.microsoft.com/office/drawing/2010/main">
-                              <a:solidFill>
-                                <a:srgbClr val="FFFFFF"/>
-                              </a:solidFill>
-                            </a14:hiddenFill>
-                          </a:ext>
-                          <a:ext uri="{91240B29-F687-4F45-9708-019B960494DF}">
-                            <a14:hiddenLine xmlns:a14="http://schemas.microsoft.com/office/drawing/2010/main" w="9525">
-                              <a:solidFill>
-                                <a:srgbClr val="000000"/>
-                              </a:solidFill>
-                              <a:miter lim="800000"/>
-                              <a:headEnd/>
-                              <a:tailEnd/>
-                            </a14:hiddenLine>
-                          </a:ext>
-                        </a:extLst>
-                      </wps:spPr>
-                      <wps:txbx>
-                        <w:txbxContent>
-                          <w:p>
-                            <w:pPr>
-                              <w:spacing w:after="0"/>
-                            </w:pPr>
-                            <w:r>
-                              <w:rPr>
-                                <w:rFonts w:ascii="Times New Roman" w:eastAsiaTheme="minorEastAsia" w:hAnsi="Times New Roman" w:cs="Times New Roman"/>
-                              </w:rPr>
-                              <w:t>Heat Pump</w:t>
-                            </w:r>
-                          </w:p>
-                        </w:txbxContent>
-                      </wps:txbx>
-                      <wps:bodyPr rot="0" vert="horz" wrap="square" lIns="91440" tIns="45720" rIns="91440" bIns="45720" anchor="t" anchorCtr="0" upright="1">
-                        <a:noAutofit/>
-                      </wps:bodyPr>
-                    </wps:wsp>
-                  </a:graphicData>
-                </a:graphic>
-                <wp14:sizeRelV relativeFrom="margin">
-                  <wp14:pctHeight>0</wp14:pctHeight>
-                </wp14:sizeRelV>
-              </wp:anchor>
-            </w:drawing>
-          </mc:Choice>
-          <mc:Fallback>
-            <w:pict>
-              <v:shape id="_x0000_s1027" type="#_x0000_t202" style="position:absolute;margin-left:195.45pt;margin-top:196.3pt;width:73.8pt;height:19.95pt;z-index:251699200;visibility:visible;mso-wrap-style:square;mso-height-percent:0;mso-wrap-distance-left:9pt;mso-wrap-distance-top:0;mso-wrap-distance-right:9pt;mso-wrap-distance-bottom:0;mso-position-horizontal:absolute;mso-position-horizontal-relative:text;mso-position-vertical:absolute;mso-position-vertical-relative:text;mso-height-percent:0;mso-height-relative:margin;v-text-anchor:top" o:gfxdata="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" filled="f" stroked="f">
-                <v:textbox>
-                  <w:txbxContent>
-                    <w:p>
-                      <w:pPr>
-                        <w:spacing w:after="0"/>
-                      </w:pPr>
-                      <w:r>
-                        <w:rPr>
-                          <w:rFonts w:ascii="Times New Roman" w:eastAsiaTheme="minorEastAsia" w:hAnsi="Times New Roman" w:cs="Times New Roman"/>
-                        </w:rPr>
-                        <w:t>Heat Pump</w:t>
-                      </w:r>
-                    </w:p>
-                  </w:txbxContent>
-                </v:textbox>
-              </v:shape>
-            </w:pict>
-          </mc:Fallback>
-        </mc:AlternateContent>
-      </w:r>
-      <w:r>
-        <w:rPr>
-          <w:noProof/>
-        </w:rPr>
-        <mc:AlternateContent>
-          <mc:Choice Requires="wps">
-            <w:drawing>
-              <wp:anchor distT="0" distB="0" distL="114300" distR="114300" simplePos="0" relativeHeight="251701248" behindDoc="0" locked="0" layoutInCell="1" allowOverlap="1" wp14:anchorId="303B1619" wp14:editId="65CB975E">
-                <wp:simplePos x="0" y="0"/>
-                <wp:positionH relativeFrom="column">
-                  <wp:posOffset>1383756</wp:posOffset>
-                </wp:positionH>
-                <wp:positionV relativeFrom="paragraph">
-                  <wp:posOffset>1245445</wp:posOffset>
-                </wp:positionV>
-                <wp:extent cx="925794" cy="306681"/>
-                <wp:effectExtent l="0" t="0" r="0" b="0"/>
-                <wp:wrapNone/>
-                <wp:docPr id="11" name="Text Box 25"/>
-                <wp:cNvGraphicFramePr>
-                  <a:graphicFrameLocks xmlns:a="http://schemas.openxmlformats.org/drawingml/2006/main"/>
-                </wp:cNvGraphicFramePr>
-                <a:graphic xmlns:a="http://schemas.openxmlformats.org/drawingml/2006/main">
-                  <a:graphicData uri="http://schemas.microsoft.com/office/word/2010/wordprocessingShape">
-                    <wps:wsp>
-                      <wps:cNvSpPr txBox="1">
-                        <a:spLocks noChangeArrowheads="1"/>
-                      </wps:cNvSpPr>
-                      <wps:spPr bwMode="auto">
-                        <a:xfrm>
-                          <a:off x="0" y="0"/>
-                          <a:ext cx="925794" cy="306681"/>
-                        </a:xfrm>
-                        <a:prstGeom prst="rect">
-                          <a:avLst/>
-                        </a:prstGeom>
-                        <a:noFill/>
-                        <a:ln>
-                          <a:noFill/>
-                        </a:ln>
-                        <a:extLst>
-                          <a:ext uri="{909E8E84-426E-40DD-AFC4-6F175D3DCCD1}">
-                            <a14:hiddenFill xmlns:a14="http://schemas.microsoft.com/office/drawing/2010/main">
-                              <a:solidFill>
-                                <a:srgbClr val="FFFFFF"/>
-                              </a:solidFill>
-                            </a14:hiddenFill>
-                          </a:ext>
-                          <a:ext uri="{91240B29-F687-4F45-9708-019B960494DF}">
-                            <a14:hiddenLine xmlns:a14="http://schemas.microsoft.com/office/drawing/2010/main" w="9525">
-                              <a:solidFill>
-                                <a:srgbClr val="000000"/>
-                              </a:solidFill>
-                              <a:miter lim="800000"/>
-                              <a:headEnd/>
-                              <a:tailEnd/>
-                            </a14:hiddenLine>
-                          </a:ext>
-                        </a:extLst>
-                      </wps:spPr>
-                      <wps:txbx>
-                        <w:txbxContent>
-                          <w:p>
-                            <w:pPr>
-                              <w:rPr>
-                                <w:rFonts w:ascii="Times New Roman" w:hAnsi="Times New Roman" w:cs="Times New Roman"/>
-                              </w:rPr>
-                            </w:pPr>
-                            <m:oMath>
-                              <m:r>
-                                <w:rPr>
-                                  <w:rFonts w:ascii="Cambria Math" w:hAnsi="Cambria Math" w:cs="Times New Roman"/>
-                                  <w:vertAlign w:val="subscript"/>
-                                </w:rPr>
-                                <m:t>W</m:t>
-                              </m:r>
-                              <m:r>
-                                <w:rPr>
-                                  <w:rFonts w:ascii="Cambria Math" w:eastAsiaTheme="minorEastAsia" w:hAnsi="Cambria Math" w:cs="Times New Roman"/>
-                                  <w:vertAlign w:val="subscript"/>
-                                </w:rPr>
-                                <m:t>=</m:t>
-                              </m:r>
-                            </m:oMath>
-                            <w:r>
-                              <w:rPr>
-                                <w:rFonts w:ascii="Times New Roman" w:eastAsiaTheme="minorEastAsia" w:hAnsi="Times New Roman" w:cs="Times New Roman"/>
-                              </w:rPr>
-                              <w:t xml:space="preserve"> </w:t>
+                              <w:t>J</w:t>
                             </w:r>
                           </w:p>
                         </w:txbxContent>
@@ -352,36 +151,63 @@
           </mc:Choice>
           <mc:Fallback>
             <w:pict>
-              <v:shape id="_x0000_s1028" type="#_x0000_t202" style="position:absolute;margin-left:108.95pt;margin-top:98.05pt;width:72.9pt;height:24.15pt;z-index:251701248;visibility:visible;mso-wrap-style:square;mso-wrap-distance-left:9pt;mso-wrap-distance-top:0;mso-wrap-distance-right:9pt;mso-wrap-distance-bottom:0;mso-position-horizontal:absolute;mso-position-horizontal-relative:text;mso-position-vertical:absolute;mso-position-vertical-relative:text;v-text-anchor:top" o:gfxdata="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" filled="f" stroked="f">
+              <v:shapetype id="_x0000_t202" coordsize="21600,21600" o:spt="202" path="m,l,21600r21600,l21600,xe">
+                <v:stroke joinstyle="miter"/>
+                <v:path gradientshapeok="t" o:connecttype="rect"/>
+              </v:shapetype>
+              <v:shape id="Text Box 25" o:spid="_x0000_s1026" type="#_x0000_t202" style="position:absolute;margin-left:287.8pt;margin-top:57.3pt;width:88.2pt;height:24.15pt;z-index:251704320;visibility:visible;mso-wrap-style:square;mso-wrap-distance-left:9pt;mso-wrap-distance-top:0;mso-wrap-distance-right:9pt;mso-wrap-distance-bottom:0;mso-position-horizontal:absolute;mso-position-horizontal-relative:text;mso-position-vertical:absolute;mso-position-vertical-relative:text;v-text-anchor:top" o:gfxdata="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" filled="f" stroked="f">
                 <v:textbox>
                   <w:txbxContent>
                     <w:p>
-                      <w:pPr>
-                        <w:rPr>
-                          <w:rFonts w:ascii="Times New Roman" w:hAnsi="Times New Roman" w:cs="Times New Roman"/>
-                        </w:rPr>
-                      </w:pPr>
                       <m:oMath>
+                        <m:sSub>
+                          <m:sSubPr>
+                            <m:ctrlPr>
+                              <w:rPr>
+                                <w:rFonts w:ascii="Cambria Math" w:hAnsi="Cambria Math"/>
+                                <w:i/>
+                                <w:vertAlign w:val="subscript"/>
+                              </w:rPr>
+                            </m:ctrlPr>
+                          </m:sSubPr>
+                          <m:e>
+                            <m:r>
+                              <w:rPr>
+                                <w:rFonts w:ascii="Cambria Math" w:hAnsi="Cambria Math"/>
+                                <w:vertAlign w:val="subscript"/>
+                              </w:rPr>
+                              <m:t>Q</m:t>
+                            </m:r>
+                          </m:e>
+                          <m:sub>
+                            <m:r>
+                              <w:rPr>
+                                <w:rFonts w:ascii="Cambria Math" w:hAnsi="Cambria Math"/>
+                                <w:vertAlign w:val="subscript"/>
+                              </w:rPr>
+                              <m:t>H</m:t>
+                            </m:r>
+                          </m:sub>
+                        </m:sSub>
                         <m:r>
                           <w:rPr>
-                            <w:rFonts w:ascii="Cambria Math" w:hAnsi="Cambria Math" w:cs="Times New Roman"/>
+                            <w:rFonts w:ascii="Cambria Math" w:eastAsiaTheme="minorEastAsia" w:hAnsi="Cambria Math"/>
                             <w:vertAlign w:val="subscript"/>
                           </w:rPr>
-                          <m:t>W</m:t>
-                        </m:r>
-                        <m:r>
-                          <w:rPr>
-                            <w:rFonts w:ascii="Cambria Math" w:eastAsiaTheme="minorEastAsia" w:hAnsi="Cambria Math" w:cs="Times New Roman"/>
-                            <w:vertAlign w:val="subscript"/>
-                          </w:rPr>
-                          <m:t>=</m:t>
+                          <m:t>=+6000</m:t>
                         </m:r>
                       </m:oMath>
                       <w:r>
                         <w:rPr>
+                          <w:rFonts w:eastAsiaTheme="minorEastAsia"/>
+                        </w:rPr>
+                        <w:t xml:space="preserve"> </w:t>
+                      </w:r>
+                      <w:r>
+                        <w:rPr>
                           <w:rFonts w:ascii="Times New Roman" w:eastAsiaTheme="minorEastAsia" w:hAnsi="Times New Roman" w:cs="Times New Roman"/>
                         </w:rPr>
-                        <w:t xml:space="preserve"> </w:t>
+                        <w:t>J</w:t>
                       </w:r>
                     </w:p>
                   </w:txbxContent>
@@ -401,10 +227,10 @@
         <mc:AlternateContent>
           <mc:Choice Requires="wps">
             <w:drawing>
-              <wp:anchor distT="0" distB="0" distL="114300" distR="114300" simplePos="0" relativeHeight="251671552" behindDoc="0" locked="0" layoutInCell="1" allowOverlap="1" wp14:anchorId="4962DA8C" wp14:editId="70671BAD">
+              <wp:anchor distT="0" distB="0" distL="114300" distR="114300" simplePos="0" relativeHeight="251671552" behindDoc="0" locked="0" layoutInCell="1" allowOverlap="1" wp14:anchorId="2C39B385" wp14:editId="3CA8CA6F">
                 <wp:simplePos x="0" y="0"/>
                 <wp:positionH relativeFrom="column">
-                  <wp:posOffset>1383601</wp:posOffset>
+                  <wp:posOffset>1036320</wp:posOffset>
                 </wp:positionH>
                 <wp:positionV relativeFrom="paragraph">
                   <wp:posOffset>727710</wp:posOffset>
@@ -521,11 +347,7 @@
           </mc:Choice>
           <mc:Fallback>
             <w:pict>
-              <v:shapetype id="_x0000_t202" coordsize="21600,21600" o:spt="202" path="m,l,21600r21600,l21600,xe">
-                <v:stroke joinstyle="miter"/>
-                <v:path gradientshapeok="t" o:connecttype="rect"/>
-              </v:shapetype>
-              <v:shape id="Text Box 25" o:spid="_x0000_s1026" type="#_x0000_t202" style="position:absolute;margin-left:108.95pt;margin-top:57.3pt;width:88.2pt;height:24.15pt;z-index:251671552;visibility:visible;mso-wrap-style:square;mso-wrap-distance-left:9pt;mso-wrap-distance-top:0;mso-wrap-distance-right:9pt;mso-wrap-distance-bottom:0;mso-position-horizontal:absolute;mso-position-horizontal-relative:text;mso-position-vertical:absolute;mso-position-vertical-relative:text;v-text-anchor:top" o:gfxdata="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" filled="f" stroked="f">
+              <v:shape id="_x0000_s1027" type="#_x0000_t202" style="position:absolute;margin-left:81.6pt;margin-top:57.3pt;width:88.2pt;height:24.15pt;z-index:251671552;visibility:visible;mso-wrap-style:square;mso-wrap-distance-left:9pt;mso-wrap-distance-top:0;mso-wrap-distance-right:9pt;mso-wrap-distance-bottom:0;mso-position-horizontal:absolute;mso-position-horizontal-relative:text;mso-position-vertical:absolute;mso-position-vertical-relative:text;v-text-anchor:top" o:gfxdata="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" filled="f" stroked="f">
                 <v:textbox>
                   <w:txbxContent>
                     <w:p>
@@ -587,6 +409,8 @@
           </mc:Fallback>
         </mc:AlternateContent>
       </w:r>
+      <w:bookmarkStart w:id="0" w:name="_GoBack"/>
+      <w:bookmarkEnd w:id="0"/>
       <w:r>
         <w:rPr>
           <w:rFonts w:ascii="Times New Roman" w:hAnsi="Times New Roman" w:cs="Times New Roman"/>
@@ -597,13 +421,13 @@
         <mc:AlternateContent>
           <mc:Choice Requires="wpg">
             <w:drawing>
-              <wp:anchor distT="0" distB="0" distL="114300" distR="114300" simplePos="0" relativeHeight="251680768" behindDoc="0" locked="0" layoutInCell="1" allowOverlap="1" wp14:anchorId="07FEF0C7" wp14:editId="5A67ADAD">
+              <wp:anchor distT="0" distB="0" distL="114300" distR="114300" simplePos="0" relativeHeight="251680768" behindDoc="0" locked="0" layoutInCell="1" allowOverlap="1" wp14:anchorId="218F302D" wp14:editId="0D37EAAB">
                 <wp:simplePos x="0" y="0"/>
                 <wp:positionH relativeFrom="column">
-                  <wp:posOffset>2430209</wp:posOffset>
+                  <wp:posOffset>2860040</wp:posOffset>
                 </wp:positionH>
                 <wp:positionV relativeFrom="paragraph">
-                  <wp:posOffset>242570</wp:posOffset>
+                  <wp:posOffset>273050</wp:posOffset>
                 </wp:positionV>
                 <wp:extent cx="2078355" cy="2228215"/>
                 <wp:effectExtent l="0" t="0" r="0" b="635"/>
@@ -1191,23 +1015,7 @@
                                           <w:rFonts w:ascii="Cambria Math" w:eastAsiaTheme="minorEastAsia" w:hAnsi="Cambria Math"/>
                                           <w:vertAlign w:val="subscript"/>
                                         </w:rPr>
-                                        <m:t>=5</m:t>
-                                      </m:r>
-                                      <m:r>
-                                        <w:rPr>
-                                          <w:rFonts w:ascii="Cambria Math" w:eastAsiaTheme="minorEastAsia" w:hAnsi="Cambria Math"/>
-                                          <w:vertAlign w:val="subscript"/>
-                                        </w:rPr>
-                                        <m:t>0</m:t>
-                                      </m:r>
-                                      <w:bookmarkStart w:id="0" w:name="_GoBack"/>
-                                      <w:bookmarkEnd w:id="0"/>
-                                      <m:r>
-                                        <w:rPr>
-                                          <w:rFonts w:ascii="Cambria Math" w:eastAsiaTheme="minorEastAsia" w:hAnsi="Cambria Math"/>
-                                          <w:vertAlign w:val="subscript"/>
-                                        </w:rPr>
-                                        <m:t>℉</m:t>
+                                        <m:t>=50℉</m:t>
                                       </m:r>
                                     </m:oMath>
                                   </m:oMathPara>
@@ -1528,29 +1336,25 @@
           </mc:Choice>
           <mc:Fallback>
             <w:pict>
-              <v:group id="Group 129" o:spid="_x0000_s1030" style="position:absolute;margin-left:191.35pt;margin-top:19.1pt;width:163.65pt;height:175.45pt;z-index:251680768" coordsize="20784,22283" o:gfxdata="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">
-                <v:shape id="Arc 18" o:spid="_x0000_s1031" style="position:absolute;left:7991;top:4687;width:4019;height:4305;flip:x y;visibility:visible;mso-wrap-style:square;v-text-anchor:top" coordsize="21600,21600" o:gfxdata="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" path="m-1,nfc11929,,21600,9670,21600,21600em-1,nsc11929,,21600,9670,21600,21600l,21600,-1,xe" filled="f">
+              <v:group id="Group 129" o:spid="_x0000_s1028" style="position:absolute;margin-left:225.2pt;margin-top:21.5pt;width:163.65pt;height:175.45pt;z-index:251680768" coordsize="20784,22283" o:gfxdata="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">
+                <v:shape id="Arc 18" o:spid="_x0000_s1029" style="position:absolute;left:7991;top:4687;width:4019;height:4305;flip:x y;visibility:visible;mso-wrap-style:square;v-text-anchor:top" coordsize="21600,21600" o:gfxdata="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" path="m-1,nfc11929,,21600,9670,21600,21600em-1,nsc11929,,21600,9670,21600,21600l,21600,-1,xe" filled="f">
                   <v:path arrowok="t" o:extrusionok="f" o:connecttype="custom" o:connectlocs="0,0;401955,430530;0,430530" o:connectangles="0,0,0"/>
                 </v:shape>
-                <v:line id="Line 182" o:spid="_x0000_s1032" style="position:absolute;visibility:visible;mso-wrap-style:square" from="5455,5148" to="5455,7624" o:connectortype="straight" o:gfxdata="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">
+                <v:line id="Line 182" o:spid="_x0000_s1030" style="position:absolute;visibility:visible;mso-wrap-style:square" from="5455,5148" to="5455,7624" o:connectortype="straight" o:gfxdata="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">
                   <v:stroke startarrow="block"/>
                 </v:line>
-                <v:line id="Line 182" o:spid="_x0000_s1033" style="position:absolute;rotation:-90;visibility:visible;mso-wrap-style:square" from="12947,8337" to="12947,10813" o:connectortype="straight" o:gfxdata="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">
+                <v:line id="Line 182" o:spid="_x0000_s1031" style="position:absolute;rotation:-90;visibility:visible;mso-wrap-style:square" from="12947,8337" to="12947,10813" o:connectortype="straight" o:gfxdata="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">
                   <v:stroke startarrow="block"/>
                 </v:line>
-                <v:group id="Group 30" o:spid="_x0000_s1034" style="position:absolute;width:11722;height:22283" coordsize="11722,22288" o:gfxdata="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">
-                  <v:group id="Group 31" o:spid="_x0000_s1035" style="position:absolute;width:11715;height:5131" coordsize="11715,5131" o:gfxdata="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">
-                    <v:group id="Group 12" o:spid="_x0000_s1036" style="position:absolute;width:11715;height:4762" coordorigin="2175,2377" coordsize="1845,750" o:gfxdata="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">
-                      <v:rect id="Rectangle 11" o:spid="_x0000_s1037" style="position:absolute;left:2175;top:2377;width:1845;height:750;visibility:visible;mso-wrap-style:square;v-text-anchor:top" o:gfxdata="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" stroked="f">
+                <v:group id="Group 30" o:spid="_x0000_s1032" style="position:absolute;width:11722;height:22283" coordsize="11722,22288" o:gfxdata="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">
+                  <v:group id="Group 31" o:spid="_x0000_s1033" style="position:absolute;width:11715;height:5131" coordsize="11715,5131" o:gfxdata="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">
+                    <v:group id="Group 12" o:spid="_x0000_s1034" style="position:absolute;width:11715;height:4762" coordorigin="2175,2377" coordsize="1845,750" o:gfxdata="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">
+                      <v:rect id="Rectangle 11" o:spid="_x0000_s1035" style="position:absolute;left:2175;top:2377;width:1845;height:750;visibility:visible;mso-wrap-style:square;v-text-anchor:top" o:gfxdata="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" stroked="f">
                         <v:fill color2="#969696" rotate="t" focus="100%" type="gradient"/>
                       </v:rect>
-                      <v:line id="Line 3" o:spid="_x0000_s1038" style="position:absolute;visibility:visible;mso-wrap-style:square" from="2183,3120" to="4013,3120" o:connectortype="straight" o:gfxdata="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" strokeweight="2pt"/>
+                      <v:line id="Line 3" o:spid="_x0000_s1036" style="position:absolute;visibility:visible;mso-wrap-style:square" from="2183,3120" to="4013,3120" o:connectortype="straight" o:gfxdata="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" strokeweight="2pt"/>
                     </v:group>
-                    <v:shapetype id="_x0000_t202" coordsize="21600,21600" o:spt="202" path="m,l,21600r21600,l21600,xe">
-                      <v:stroke joinstyle="miter"/>
-                      <v:path gradientshapeok="t" o:connecttype="rect"/>
-                    </v:shapetype>
-                    <v:shape id="_x0000_s1039" type="#_x0000_t202" style="position:absolute;left:1219;top:153;width:9372;height:4978;visibility:visible;mso-wrap-style:square;v-text-anchor:top" o:gfxdata="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" filled="f" stroked="f">
+                    <v:shape id="_x0000_s1037" type="#_x0000_t202" style="position:absolute;left:1219;top:153;width:9372;height:4978;visibility:visible;mso-wrap-style:square;v-text-anchor:top" o:gfxdata="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" filled="f" stroked="f">
                       <v:textbox>
                         <w:txbxContent>
                           <w:p>
@@ -1624,14 +1428,14 @@
                       </v:textbox>
                     </v:shape>
                   </v:group>
-                  <v:group id="Group 36" o:spid="_x0000_s1040" style="position:absolute;top:16757;width:11722;height:5531" coordorigin=",-235" coordsize="11722,5531" o:gfxdata="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">
-                    <v:group id="Group 16" o:spid="_x0000_s1041" style="position:absolute;width:11722;height:4762" coordorigin="4440,2467" coordsize="1846,750" o:gfxdata="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">
-                      <v:rect id="Rectangle 14" o:spid="_x0000_s1042" style="position:absolute;left:4440;top:2467;width:1845;height:750;visibility:visible;mso-wrap-style:square;v-text-anchor:top" o:gfxdata="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" fillcolor="#969696" stroked="f">
+                  <v:group id="Group 36" o:spid="_x0000_s1038" style="position:absolute;top:16757;width:11722;height:5531" coordorigin=",-235" coordsize="11722,5531" o:gfxdata="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">
+                    <v:group id="Group 16" o:spid="_x0000_s1039" style="position:absolute;width:11722;height:4762" coordorigin="4440,2467" coordsize="1846,750" o:gfxdata="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">
+                      <v:rect id="Rectangle 14" o:spid="_x0000_s1040" style="position:absolute;left:4440;top:2467;width:1845;height:750;visibility:visible;mso-wrap-style:square;v-text-anchor:top" o:gfxdata="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" fillcolor="#969696" stroked="f">
                         <v:fill rotate="t" focus="100%" type="gradient"/>
                       </v:rect>
-                      <v:line id="Line 15" o:spid="_x0000_s1043" style="position:absolute;visibility:visible;mso-wrap-style:square" from="4456,2467" to="6286,2467" o:connectortype="straight" o:gfxdata="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" strokeweight="2pt"/>
+                      <v:line id="Line 15" o:spid="_x0000_s1041" style="position:absolute;visibility:visible;mso-wrap-style:square" from="4456,2467" to="6286,2467" o:connectortype="straight" o:gfxdata="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" strokeweight="2pt"/>
                     </v:group>
-                    <v:shape id="_x0000_s1044" type="#_x0000_t202" style="position:absolute;left:1143;top:-235;width:9372;height:5531;visibility:visible;mso-wrap-style:square;v-text-anchor:top" o:gfxdata="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" filled="f" stroked="f">
+                    <v:shape id="_x0000_s1042" type="#_x0000_t202" style="position:absolute;left:1143;top:-235;width:9372;height:5531;visibility:visible;mso-wrap-style:square;v-text-anchor:top" o:gfxdata="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" filled="f" stroked="f">
                       <v:textbox>
                         <w:txbxContent>
                           <w:p>
@@ -1696,23 +1500,7 @@
                                     <w:rFonts w:ascii="Cambria Math" w:eastAsiaTheme="minorEastAsia" w:hAnsi="Cambria Math"/>
                                     <w:vertAlign w:val="subscript"/>
                                   </w:rPr>
-                                  <m:t>=5</m:t>
-                                </m:r>
-                                <m:r>
-                                  <w:rPr>
-                                    <w:rFonts w:ascii="Cambria Math" w:eastAsiaTheme="minorEastAsia" w:hAnsi="Cambria Math"/>
-                                    <w:vertAlign w:val="subscript"/>
-                                  </w:rPr>
-                                  <m:t>0</m:t>
-                                </m:r>
-                                <w:bookmarkStart w:id="1" w:name="_GoBack"/>
-                                <w:bookmarkEnd w:id="1"/>
-                                <m:r>
-                                  <w:rPr>
-                                    <w:rFonts w:ascii="Cambria Math" w:eastAsiaTheme="minorEastAsia" w:hAnsi="Cambria Math"/>
-                                    <w:vertAlign w:val="subscript"/>
-                                  </w:rPr>
-                                  <m:t>℉</m:t>
+                                  <m:t>=50℉</m:t>
                                 </m:r>
                               </m:oMath>
                             </m:oMathPara>
@@ -1722,7 +1510,7 @@
                     </v:shape>
                   </v:group>
                 </v:group>
-                <v:shape id="_x0000_s1045" type="#_x0000_t202" style="position:absolute;left:11526;top:9758;width:9258;height:3067;visibility:visible;mso-wrap-style:square;v-text-anchor:top" o:gfxdata="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" filled="f" stroked="f">
+                <v:shape id="_x0000_s1043" type="#_x0000_t202" style="position:absolute;left:11526;top:9758;width:9258;height:3067;visibility:visible;mso-wrap-style:square;v-text-anchor:top" o:gfxdata="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" filled="f" stroked="f">
                   <v:textbox>
                     <w:txbxContent>
                       <w:p>
@@ -1757,15 +1545,15 @@
                     </w:txbxContent>
                   </v:textbox>
                 </v:shape>
-                <v:line id="Line 22" o:spid="_x0000_s1046" style="position:absolute;visibility:visible;mso-wrap-style:square" from="3227,4533" to="3227,17055" o:connectortype="straight" o:gfxdata="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"/>
-                <v:line id="Line 22" o:spid="_x0000_s1047" style="position:absolute;visibility:visible;mso-wrap-style:square" from="7069,6224" to="7069,17063" o:connectortype="straight" o:gfxdata="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"/>
-                <v:shape id="Arc 17" o:spid="_x0000_s1048" style="position:absolute;left:6992;top:1075;width:10744;height:9062;rotation:180;visibility:visible;mso-wrap-style:square;v-text-anchor:middle" coordsize="1074420,906145" o:gfxdata="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" path="m584222,1738nsc831381,20050,1031519,178731,1068439,385654l537210,453073,584222,1738xem584222,1738nfc831381,20050,1031519,178731,1068439,385654e" filled="f" strokecolor="black [3213]">
+                <v:line id="Line 22" o:spid="_x0000_s1044" style="position:absolute;visibility:visible;mso-wrap-style:square" from="3227,4533" to="3227,17055" o:connectortype="straight" o:gfxdata="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"/>
+                <v:line id="Line 22" o:spid="_x0000_s1045" style="position:absolute;visibility:visible;mso-wrap-style:square" from="7069,6224" to="7069,17063" o:connectortype="straight" o:gfxdata="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"/>
+                <v:shape id="Arc 17" o:spid="_x0000_s1046" style="position:absolute;left:6992;top:1075;width:10744;height:9062;rotation:180;visibility:visible;mso-wrap-style:square;v-text-anchor:middle" coordsize="1074420,906145" o:gfxdata="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" path="m584222,1738nsc831381,20050,1031519,178731,1068439,385654l537210,453073,584222,1738xem584222,1738nfc831381,20050,1031519,178731,1068439,385654e" filled="f" strokecolor="black [3213]">
                   <v:path arrowok="t" o:connecttype="custom" o:connectlocs="584222,1738;1068439,385654" o:connectangles="0,0"/>
                 </v:shape>
-                <v:line id="Line 182" o:spid="_x0000_s1049" style="position:absolute;visibility:visible;mso-wrap-style:square" from="5455,13908" to="5455,16384" o:connectortype="straight" o:gfxdata="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">
+                <v:line id="Line 182" o:spid="_x0000_s1047" style="position:absolute;visibility:visible;mso-wrap-style:square" from="5455,13908" to="5455,16384" o:connectortype="straight" o:gfxdata="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">
                   <v:stroke startarrow="block"/>
                 </v:line>
-                <v:shape id="_x0000_s1050" type="#_x0000_t202" style="position:absolute;left:7069;top:13831;width:11201;height:3067;visibility:visible;mso-wrap-style:square;v-text-anchor:top" o:gfxdata="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" filled="f" stroked="f">
+                <v:shape id="_x0000_s1048" type="#_x0000_t202" style="position:absolute;left:7069;top:13831;width:11201;height:3067;visibility:visible;mso-wrap-style:square;v-text-anchor:top" o:gfxdata="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" filled="f" stroked="f">
                   <v:textbox>
                     <w:txbxContent>
                       <w:p>
@@ -1818,6 +1606,372 @@
                   </v:textbox>
                 </v:shape>
               </v:group>
+            </w:pict>
+          </mc:Fallback>
+        </mc:AlternateContent>
+      </w:r>
+      <w:r>
+        <w:rPr>
+          <w:noProof/>
+        </w:rPr>
+        <mc:AlternateContent>
+          <mc:Choice Requires="wps">
+            <w:drawing>
+              <wp:anchor distT="0" distB="0" distL="114300" distR="114300" simplePos="0" relativeHeight="251699200" behindDoc="0" locked="0" layoutInCell="1" allowOverlap="1" wp14:anchorId="35325E11" wp14:editId="684F71A3">
+                <wp:simplePos x="0" y="0"/>
+                <wp:positionH relativeFrom="column">
+                  <wp:posOffset>2912110</wp:posOffset>
+                </wp:positionH>
+                <wp:positionV relativeFrom="paragraph">
+                  <wp:posOffset>2522855</wp:posOffset>
+                </wp:positionV>
+                <wp:extent cx="937260" cy="253365"/>
+                <wp:effectExtent l="0" t="0" r="0" b="0"/>
+                <wp:wrapNone/>
+                <wp:docPr id="10" name="Text Box 25"/>
+                <wp:cNvGraphicFramePr>
+                  <a:graphicFrameLocks xmlns:a="http://schemas.openxmlformats.org/drawingml/2006/main"/>
+                </wp:cNvGraphicFramePr>
+                <a:graphic xmlns:a="http://schemas.openxmlformats.org/drawingml/2006/main">
+                  <a:graphicData uri="http://schemas.microsoft.com/office/word/2010/wordprocessingShape">
+                    <wps:wsp>
+                      <wps:cNvSpPr txBox="1">
+                        <a:spLocks noChangeArrowheads="1"/>
+                      </wps:cNvSpPr>
+                      <wps:spPr bwMode="auto">
+                        <a:xfrm>
+                          <a:off x="0" y="0"/>
+                          <a:ext cx="937260" cy="253365"/>
+                        </a:xfrm>
+                        <a:prstGeom prst="rect">
+                          <a:avLst/>
+                        </a:prstGeom>
+                        <a:noFill/>
+                        <a:ln>
+                          <a:noFill/>
+                        </a:ln>
+                        <a:extLst>
+                          <a:ext uri="{909E8E84-426E-40DD-AFC4-6F175D3DCCD1}">
+                            <a14:hiddenFill xmlns:a14="http://schemas.microsoft.com/office/drawing/2010/main">
+                              <a:solidFill>
+                                <a:srgbClr val="FFFFFF"/>
+                              </a:solidFill>
+                            </a14:hiddenFill>
+                          </a:ext>
+                          <a:ext uri="{91240B29-F687-4F45-9708-019B960494DF}">
+                            <a14:hiddenLine xmlns:a14="http://schemas.microsoft.com/office/drawing/2010/main" w="9525">
+                              <a:solidFill>
+                                <a:srgbClr val="000000"/>
+                              </a:solidFill>
+                              <a:miter lim="800000"/>
+                              <a:headEnd/>
+                              <a:tailEnd/>
+                            </a14:hiddenLine>
+                          </a:ext>
+                        </a:extLst>
+                      </wps:spPr>
+                      <wps:txbx>
+                        <w:txbxContent>
+                          <w:p>
+                            <w:pPr>
+                              <w:spacing w:after="0"/>
+                            </w:pPr>
+                            <w:r>
+                              <w:rPr>
+                                <w:rFonts w:ascii="Times New Roman" w:eastAsiaTheme="minorEastAsia" w:hAnsi="Times New Roman" w:cs="Times New Roman"/>
+                              </w:rPr>
+                              <w:t>Heat Pump</w:t>
+                            </w:r>
+                          </w:p>
+                        </w:txbxContent>
+                      </wps:txbx>
+                      <wps:bodyPr rot="0" vert="horz" wrap="square" lIns="91440" tIns="45720" rIns="91440" bIns="45720" anchor="t" anchorCtr="0" upright="1">
+                        <a:noAutofit/>
+                      </wps:bodyPr>
+                    </wps:wsp>
+                  </a:graphicData>
+                </a:graphic>
+                <wp14:sizeRelV relativeFrom="margin">
+                  <wp14:pctHeight>0</wp14:pctHeight>
+                </wp14:sizeRelV>
+              </wp:anchor>
+            </w:drawing>
+          </mc:Choice>
+          <mc:Fallback>
+            <w:pict>
+              <v:shape id="_x0000_s1049" type="#_x0000_t202" style="position:absolute;margin-left:229.3pt;margin-top:198.65pt;width:73.8pt;height:19.95pt;z-index:251699200;visibility:visible;mso-wrap-style:square;mso-height-percent:0;mso-wrap-distance-left:9pt;mso-wrap-distance-top:0;mso-wrap-distance-right:9pt;mso-wrap-distance-bottom:0;mso-position-horizontal:absolute;mso-position-horizontal-relative:text;mso-position-vertical:absolute;mso-position-vertical-relative:text;mso-height-percent:0;mso-height-relative:margin;v-text-anchor:top" o:gfxdata="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" filled="f" stroked="f">
+                <v:textbox>
+                  <w:txbxContent>
+                    <w:p>
+                      <w:pPr>
+                        <w:spacing w:after="0"/>
+                      </w:pPr>
+                      <w:r>
+                        <w:rPr>
+                          <w:rFonts w:ascii="Times New Roman" w:eastAsiaTheme="minorEastAsia" w:hAnsi="Times New Roman" w:cs="Times New Roman"/>
+                        </w:rPr>
+                        <w:t>Heat Pump</w:t>
+                      </w:r>
+                    </w:p>
+                  </w:txbxContent>
+                </v:textbox>
+              </v:shape>
+            </w:pict>
+          </mc:Fallback>
+        </mc:AlternateContent>
+      </w:r>
+      <w:r>
+        <w:rPr>
+          <w:noProof/>
+        </w:rPr>
+        <mc:AlternateContent>
+          <mc:Choice Requires="wps">
+            <w:drawing>
+              <wp:anchor distT="0" distB="0" distL="114300" distR="114300" simplePos="0" relativeHeight="251697152" behindDoc="0" locked="0" layoutInCell="1" allowOverlap="1" wp14:anchorId="4AC774A6" wp14:editId="60D2D680">
+                <wp:simplePos x="0" y="0"/>
+                <wp:positionH relativeFrom="column">
+                  <wp:posOffset>133985</wp:posOffset>
+                </wp:positionH>
+                <wp:positionV relativeFrom="paragraph">
+                  <wp:posOffset>2492375</wp:posOffset>
+                </wp:positionV>
+                <wp:extent cx="1820545" cy="253365"/>
+                <wp:effectExtent l="0" t="0" r="0" b="0"/>
+                <wp:wrapNone/>
+                <wp:docPr id="1" name="Text Box 25"/>
+                <wp:cNvGraphicFramePr>
+                  <a:graphicFrameLocks xmlns:a="http://schemas.openxmlformats.org/drawingml/2006/main"/>
+                </wp:cNvGraphicFramePr>
+                <a:graphic xmlns:a="http://schemas.openxmlformats.org/drawingml/2006/main">
+                  <a:graphicData uri="http://schemas.microsoft.com/office/word/2010/wordprocessingShape">
+                    <wps:wsp>
+                      <wps:cNvSpPr txBox="1">
+                        <a:spLocks noChangeArrowheads="1"/>
+                      </wps:cNvSpPr>
+                      <wps:spPr bwMode="auto">
+                        <a:xfrm>
+                          <a:off x="0" y="0"/>
+                          <a:ext cx="1820545" cy="253365"/>
+                        </a:xfrm>
+                        <a:prstGeom prst="rect">
+                          <a:avLst/>
+                        </a:prstGeom>
+                        <a:noFill/>
+                        <a:ln>
+                          <a:noFill/>
+                        </a:ln>
+                        <a:extLst>
+                          <a:ext uri="{909E8E84-426E-40DD-AFC4-6F175D3DCCD1}">
+                            <a14:hiddenFill xmlns:a14="http://schemas.microsoft.com/office/drawing/2010/main">
+                              <a:solidFill>
+                                <a:srgbClr val="FFFFFF"/>
+                              </a:solidFill>
+                            </a14:hiddenFill>
+                          </a:ext>
+                          <a:ext uri="{91240B29-F687-4F45-9708-019B960494DF}">
+                            <a14:hiddenLine xmlns:a14="http://schemas.microsoft.com/office/drawing/2010/main" w="9525">
+                              <a:solidFill>
+                                <a:srgbClr val="000000"/>
+                              </a:solidFill>
+                              <a:miter lim="800000"/>
+                              <a:headEnd/>
+                              <a:tailEnd/>
+                            </a14:hiddenLine>
+                          </a:ext>
+                        </a:extLst>
+                      </wps:spPr>
+                      <wps:txbx>
+                        <w:txbxContent>
+                          <w:p>
+                            <w:pPr>
+                              <w:spacing w:after="0"/>
+                            </w:pPr>
+                            <w:r>
+                              <w:rPr>
+                                <w:rFonts w:ascii="Times New Roman" w:eastAsiaTheme="minorEastAsia" w:hAnsi="Times New Roman" w:cs="Times New Roman"/>
+                              </w:rPr>
+                              <w:t>Space heater (or furnace)</w:t>
+                            </w:r>
+                          </w:p>
+                        </w:txbxContent>
+                      </wps:txbx>
+                      <wps:bodyPr rot="0" vert="horz" wrap="square" lIns="91440" tIns="45720" rIns="91440" bIns="45720" anchor="t" anchorCtr="0" upright="1">
+                        <a:noAutofit/>
+                      </wps:bodyPr>
+                    </wps:wsp>
+                  </a:graphicData>
+                </a:graphic>
+                <wp14:sizeRelH relativeFrom="margin">
+                  <wp14:pctWidth>0</wp14:pctWidth>
+                </wp14:sizeRelH>
+                <wp14:sizeRelV relativeFrom="margin">
+                  <wp14:pctHeight>0</wp14:pctHeight>
+                </wp14:sizeRelV>
+              </wp:anchor>
+            </w:drawing>
+          </mc:Choice>
+          <mc:Fallback>
+            <w:pict>
+              <v:shape id="_x0000_s1050" type="#_x0000_t202" style="position:absolute;margin-left:10.55pt;margin-top:196.25pt;width:143.35pt;height:19.95pt;z-index:251697152;visibility:visible;mso-wrap-style:square;mso-width-percent:0;mso-height-percent:0;mso-wrap-distance-left:9pt;mso-wrap-distance-top:0;mso-wrap-distance-right:9pt;mso-wrap-distance-bottom:0;mso-position-horizontal:absolute;mso-position-horizontal-relative:text;mso-position-vertical:absolute;mso-position-vertical-relative:text;mso-width-percent:0;mso-height-percent:0;mso-width-relative:margin;mso-height-relative:margin;v-text-anchor:top" o:gfxdata="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" filled="f" stroked="f">
+                <v:textbox>
+                  <w:txbxContent>
+                    <w:p>
+                      <w:pPr>
+                        <w:spacing w:after="0"/>
+                      </w:pPr>
+                      <w:r>
+                        <w:rPr>
+                          <w:rFonts w:ascii="Times New Roman" w:eastAsiaTheme="minorEastAsia" w:hAnsi="Times New Roman" w:cs="Times New Roman"/>
+                        </w:rPr>
+                        <w:t>Space heater (or furnace)</w:t>
+                      </w:r>
+                    </w:p>
+                  </w:txbxContent>
+                </v:textbox>
+              </v:shape>
+            </w:pict>
+          </mc:Fallback>
+        </mc:AlternateContent>
+      </w:r>
+      <w:r>
+        <w:rPr>
+          <w:noProof/>
+        </w:rPr>
+        <mc:AlternateContent>
+          <mc:Choice Requires="wps">
+            <w:drawing>
+              <wp:anchor distT="0" distB="0" distL="114300" distR="114300" simplePos="0" relativeHeight="251701248" behindDoc="0" locked="0" layoutInCell="1" allowOverlap="1" wp14:anchorId="137BD04F" wp14:editId="0FF31815">
+                <wp:simplePos x="0" y="0"/>
+                <wp:positionH relativeFrom="column">
+                  <wp:posOffset>1383756</wp:posOffset>
+                </wp:positionH>
+                <wp:positionV relativeFrom="paragraph">
+                  <wp:posOffset>1245445</wp:posOffset>
+                </wp:positionV>
+                <wp:extent cx="925794" cy="306681"/>
+                <wp:effectExtent l="0" t="0" r="0" b="0"/>
+                <wp:wrapNone/>
+                <wp:docPr id="11" name="Text Box 25"/>
+                <wp:cNvGraphicFramePr>
+                  <a:graphicFrameLocks xmlns:a="http://schemas.openxmlformats.org/drawingml/2006/main"/>
+                </wp:cNvGraphicFramePr>
+                <a:graphic xmlns:a="http://schemas.openxmlformats.org/drawingml/2006/main">
+                  <a:graphicData uri="http://schemas.microsoft.com/office/word/2010/wordprocessingShape">
+                    <wps:wsp>
+                      <wps:cNvSpPr txBox="1">
+                        <a:spLocks noChangeArrowheads="1"/>
+                      </wps:cNvSpPr>
+                      <wps:spPr bwMode="auto">
+                        <a:xfrm>
+                          <a:off x="0" y="0"/>
+                          <a:ext cx="925794" cy="306681"/>
+                        </a:xfrm>
+                        <a:prstGeom prst="rect">
+                          <a:avLst/>
+                        </a:prstGeom>
+                        <a:noFill/>
+                        <a:ln>
+                          <a:noFill/>
+                        </a:ln>
+                        <a:extLst>
+                          <a:ext uri="{909E8E84-426E-40DD-AFC4-6F175D3DCCD1}">
+                            <a14:hiddenFill xmlns:a14="http://schemas.microsoft.com/office/drawing/2010/main">
+                              <a:solidFill>
+                                <a:srgbClr val="FFFFFF"/>
+                              </a:solidFill>
+                            </a14:hiddenFill>
+                          </a:ext>
+                          <a:ext uri="{91240B29-F687-4F45-9708-019B960494DF}">
+                            <a14:hiddenLine xmlns:a14="http://schemas.microsoft.com/office/drawing/2010/main" w="9525">
+                              <a:solidFill>
+                                <a:srgbClr val="000000"/>
+                              </a:solidFill>
+                              <a:miter lim="800000"/>
+                              <a:headEnd/>
+                              <a:tailEnd/>
+                            </a14:hiddenLine>
+                          </a:ext>
+                        </a:extLst>
+                      </wps:spPr>
+                      <wps:txbx>
+                        <w:txbxContent>
+                          <w:p>
+                            <w:pPr>
+                              <w:rPr>
+                                <w:rFonts w:ascii="Times New Roman" w:hAnsi="Times New Roman" w:cs="Times New Roman"/>
+                              </w:rPr>
+                            </w:pPr>
+                            <m:oMath>
+                              <m:r>
+                                <w:rPr>
+                                  <w:rFonts w:ascii="Cambria Math" w:hAnsi="Cambria Math" w:cs="Times New Roman"/>
+                                  <w:vertAlign w:val="subscript"/>
+                                </w:rPr>
+                                <m:t>W</m:t>
+                              </m:r>
+                              <m:r>
+                                <w:rPr>
+                                  <w:rFonts w:ascii="Cambria Math" w:eastAsiaTheme="minorEastAsia" w:hAnsi="Cambria Math" w:cs="Times New Roman"/>
+                                  <w:vertAlign w:val="subscript"/>
+                                </w:rPr>
+                                <m:t>=</m:t>
+                              </m:r>
+                            </m:oMath>
+                            <w:r>
+                              <w:rPr>
+                                <w:rFonts w:ascii="Times New Roman" w:eastAsiaTheme="minorEastAsia" w:hAnsi="Times New Roman" w:cs="Times New Roman"/>
+                              </w:rPr>
+                              <w:t xml:space="preserve"> </w:t>
+                            </w:r>
+                          </w:p>
+                        </w:txbxContent>
+                      </wps:txbx>
+                      <wps:bodyPr rot="0" vert="horz" wrap="square" lIns="91440" tIns="45720" rIns="91440" bIns="45720" anchor="t" anchorCtr="0" upright="1">
+                        <a:noAutofit/>
+                      </wps:bodyPr>
+                    </wps:wsp>
+                  </a:graphicData>
+                </a:graphic>
+              </wp:anchor>
+            </w:drawing>
+          </mc:Choice>
+          <mc:Fallback>
+            <w:pict>
+              <v:shape id="_x0000_s1051" type="#_x0000_t202" style="position:absolute;margin-left:108.95pt;margin-top:98.05pt;width:72.9pt;height:24.15pt;z-index:251701248;visibility:visible;mso-wrap-style:square;mso-wrap-distance-left:9pt;mso-wrap-distance-top:0;mso-wrap-distance-right:9pt;mso-wrap-distance-bottom:0;mso-position-horizontal:absolute;mso-position-horizontal-relative:text;mso-position-vertical:absolute;mso-position-vertical-relative:text;v-text-anchor:top" o:gfxdata="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" filled="f" stroked="f">
+                <v:textbox>
+                  <w:txbxContent>
+                    <w:p>
+                      <w:pPr>
+                        <w:rPr>
+                          <w:rFonts w:ascii="Times New Roman" w:hAnsi="Times New Roman" w:cs="Times New Roman"/>
+                        </w:rPr>
+                      </w:pPr>
+                      <m:oMath>
+                        <m:r>
+                          <w:rPr>
+                            <w:rFonts w:ascii="Cambria Math" w:hAnsi="Cambria Math" w:cs="Times New Roman"/>
+                            <w:vertAlign w:val="subscript"/>
+                          </w:rPr>
+                          <m:t>W</m:t>
+                        </m:r>
+                        <m:r>
+                          <w:rPr>
+                            <w:rFonts w:ascii="Cambria Math" w:eastAsiaTheme="minorEastAsia" w:hAnsi="Cambria Math" w:cs="Times New Roman"/>
+                            <w:vertAlign w:val="subscript"/>
+                          </w:rPr>
+                          <m:t>=</m:t>
+                        </m:r>
+                      </m:oMath>
+                      <w:r>
+                        <w:rPr>
+                          <w:rFonts w:ascii="Times New Roman" w:eastAsiaTheme="minorEastAsia" w:hAnsi="Times New Roman" w:cs="Times New Roman"/>
+                        </w:rPr>
+                        <w:t xml:space="preserve"> </w:t>
+                      </w:r>
+                    </w:p>
+                  </w:txbxContent>
+                </v:textbox>
+              </v:shape>
             </w:pict>
           </mc:Fallback>
         </mc:AlternateContent>
@@ -2514,21 +2668,7 @@
                                       <w:rFonts w:ascii="Cambria Math" w:eastAsiaTheme="minorEastAsia" w:hAnsi="Cambria Math"/>
                                       <w:vertAlign w:val="subscript"/>
                                     </w:rPr>
-                                    <m:t>=5</m:t>
-                                  </m:r>
-                                  <m:r>
-                                    <w:rPr>
-                                      <w:rFonts w:ascii="Cambria Math" w:eastAsiaTheme="minorEastAsia" w:hAnsi="Cambria Math"/>
-                                      <w:vertAlign w:val="subscript"/>
-                                    </w:rPr>
-                                    <m:t>0</m:t>
-                                  </m:r>
-                                  <m:r>
-                                    <w:rPr>
-                                      <w:rFonts w:ascii="Cambria Math" w:eastAsiaTheme="minorEastAsia" w:hAnsi="Cambria Math"/>
-                                      <w:vertAlign w:val="subscript"/>
-                                    </w:rPr>
-                                    <m:t>℉</m:t>
+                                    <m:t>=50℉</m:t>
                                   </m:r>
                                 </m:oMath>
                               </m:oMathPara>
@@ -2903,7 +3043,7 @@
   <w:style w:type="paragraph" w:default="1" w:styleId="Normal">
     <w:name w:val="Normal"/>
     <w:qFormat/>
-    <w:rsid w:val="007835DD"/>
+    <w:rsid w:val="00565A9D"/>
   </w:style>
   <w:style w:type="character" w:default="1" w:styleId="DefaultParagraphFont">
     <w:name w:val="Default Paragraph Font"/>
@@ -3153,7 +3293,7 @@
   <w:style w:type="paragraph" w:default="1" w:styleId="Normal">
     <w:name w:val="Normal"/>
     <w:qFormat/>
-    <w:rsid w:val="007835DD"/>
+    <w:rsid w:val="00565A9D"/>
   </w:style>
   <w:style w:type="character" w:default="1" w:styleId="DefaultParagraphFont">
     <w:name w:val="Default Paragraph Font"/>

</xml_diff>